<commit_message>
moving from name based to path based
</commit_message>
<xml_diff>
--- a/guide.docx
+++ b/guide.docx
@@ -153,7 +153,21 @@
         <w:rPr>
           <w:lang w:val="en-GB"/>
         </w:rPr>
-        <w:t xml:space="preserve">Go to the folder where the folder you just flattened is, next to it you should see a new folder called “patch”. This contains the files that have been changed since the last patch. Those are in the </w:t>
+        <w:t>Go to the folder where the folder you just flattened is, next to it you should see a new folder called “</w:t>
+      </w:r>
+      <w:r>
+        <w:rPr>
+          <w:lang w:val="en-GB"/>
+        </w:rPr>
+        <w:t>release</w:t>
+      </w:r>
+      <w:bookmarkStart w:id="0" w:name="_GoBack"/>
+      <w:bookmarkEnd w:id="0"/>
+      <w:r>
+        <w:rPr>
+          <w:lang w:val="en-GB"/>
+        </w:rPr>
+        <w:t xml:space="preserve">”. This contains the files that have been changed since the last patch. Those are in the </w:t>
       </w:r>
       <w:r>
         <w:rPr>
@@ -164,10 +178,21 @@
     </w:p>
     <w:p>
       <w:pPr>
-        <w:rPr>
-          <w:lang w:val="en-GB"/>
-        </w:rPr>
-      </w:pPr>
+        <w:pStyle w:val="Paragraphedeliste"/>
+        <w:numPr>
+          <w:ilvl w:val="0"/>
+          <w:numId w:val="1"/>
+        </w:numPr>
+        <w:rPr>
+          <w:lang w:val="en-GB"/>
+        </w:rPr>
+      </w:pPr>
+      <w:r>
+        <w:rPr>
+          <w:lang w:val="en-GB"/>
+        </w:rPr>
+        <w:t xml:space="preserve">Once uploaded make sure that the files are shared with the AOTR Updater account and that the share link is enabled. Usually leaving 12 hours for the all the files to get properly shared and cached is best. </w:t>
+      </w:r>
     </w:p>
     <w:p>
       <w:pPr>
@@ -182,14 +207,19 @@
           <w:lang w:val="en-GB"/>
         </w:rPr>
       </w:pPr>
+    </w:p>
+    <w:p>
+      <w:pPr>
+        <w:rPr>
+          <w:lang w:val="en-GB"/>
+        </w:rPr>
+      </w:pPr>
       <w:r>
         <w:rPr>
           <w:lang w:val="en-GB"/>
         </w:rPr>
         <w:t>Update Account</w:t>
       </w:r>
-      <w:bookmarkStart w:id="0" w:name="_GoBack"/>
-      <w:bookmarkEnd w:id="0"/>
     </w:p>
     <w:p>
       <w:pPr>

</xml_diff>

<commit_message>
adding check for update, change tree to dict, adding removing capabilities
</commit_message>
<xml_diff>
--- a/guide.docx
+++ b/guide.docx
@@ -161,20 +161,34 @@
         </w:rPr>
         <w:t>release</w:t>
       </w:r>
+      <w:r>
+        <w:rPr>
+          <w:lang w:val="en-GB"/>
+        </w:rPr>
+        <w:t xml:space="preserve">”. This contains the files that have been changed since the last patch. Those are in the </w:t>
+      </w:r>
+      <w:r>
+        <w:rPr>
+          <w:lang w:val="en-GB"/>
+        </w:rPr>
+        <w:t xml:space="preserve">files that you need to drag and drop into the google drive folder. </w:t>
+      </w:r>
+      <w:r>
+        <w:rPr>
+          <w:b/>
+          <w:bCs/>
+          <w:lang w:val="en-GB"/>
+        </w:rPr>
+        <w:t>Note:</w:t>
+      </w:r>
+      <w:r>
+        <w:rPr>
+          <w:lang w:val="en-GB"/>
+        </w:rPr>
+        <w:t xml:space="preserve"> Uploading files to the release folder will lock out users from the updater and repair function until the all the files have been uploaded and for 30 minutes after that (to allow for caching).</w:t>
+      </w:r>
       <w:bookmarkStart w:id="0" w:name="_GoBack"/>
       <w:bookmarkEnd w:id="0"/>
-      <w:r>
-        <w:rPr>
-          <w:lang w:val="en-GB"/>
-        </w:rPr>
-        <w:t xml:space="preserve">”. This contains the files that have been changed since the last patch. Those are in the </w:t>
-      </w:r>
-      <w:r>
-        <w:rPr>
-          <w:lang w:val="en-GB"/>
-        </w:rPr>
-        <w:t xml:space="preserve">files that you need to drag and drop into the google drive folder. </w:t>
-      </w:r>
     </w:p>
     <w:p>
       <w:pPr>

</xml_diff>